<commit_message>
Se corrigieron fechas de hitos
</commit_message>
<xml_diff>
--- a/Desarrollo/SVL/SVL_PC.docx
+++ b/Desarrollo/SVL/SVL_PC.docx
@@ -3820,7 +3820,7 @@
       <w:tr>
         <w:trPr>
           <w:cantSplit w:val="0"/>
-          <w:trHeight w:val="418" w:hRule="atLeast"/>
+          <w:trHeight w:val="255" w:hRule="atLeast"/>
           <w:tblHeader w:val="0"/>
         </w:trPr>
         <w:tc>
@@ -3854,7 +3854,7 @@
                 <w:szCs w:val="18"/>
                 <w:rtl w:val="0"/>
               </w:rPr>
-              <w:t xml:space="preserve">Hito 3:  Desarrollo Front-End y Back-End</w:t>
+              <w:t xml:space="preserve">Hito 3:  Desarrollo y Pruebas</w:t>
             </w:r>
             <w:r>
               <w:rPr>
@@ -3890,7 +3890,7 @@
                 <w:szCs w:val="18"/>
                 <w:rtl w:val="0"/>
               </w:rPr>
-              <w:t xml:space="preserve">4/10/2025</w:t>
+              <w:t xml:space="preserve">24/10/2025</w:t>
             </w:r>
             <w:r>
               <w:rPr>
@@ -3937,173 +3937,7 @@
                 <w:szCs w:val="18"/>
                 <w:rtl w:val="0"/>
               </w:rPr>
-              <w:t xml:space="preserve">Hito 4:  Implementación de base de datos</w:t>
-            </w:r>
-            <w:r>
-              <w:rPr>
-                <w:rtl w:val="0"/>
-              </w:rPr>
-            </w:r>
-          </w:p>
-        </w:tc>
-        <w:tc>
-          <w:tcPr/>
-          <w:p>
-            <w:pPr>
-              <w:pBdr>
-                <w:top w:space="0" w:sz="0" w:val="nil"/>
-                <w:left w:space="0" w:sz="0" w:val="nil"/>
-                <w:bottom w:space="0" w:sz="0" w:val="nil"/>
-                <w:right w:space="0" w:sz="0" w:val="nil"/>
-                <w:between w:space="0" w:sz="0" w:val="nil"/>
-              </w:pBdr>
-              <w:spacing w:before="7" w:lineRule="auto"/>
-              <w:ind w:left="63" w:firstLine="0"/>
-              <w:rPr>
-                <w:rFonts w:ascii="Arial" w:cs="Arial" w:eastAsia="Arial" w:hAnsi="Arial"/>
-                <w:color w:val="000000"/>
-                <w:sz w:val="18"/>
-                <w:szCs w:val="18"/>
-              </w:rPr>
-            </w:pPr>
-            <w:r>
-              <w:rPr>
-                <w:rFonts w:ascii="Arial" w:cs="Arial" w:eastAsia="Arial" w:hAnsi="Arial"/>
-                <w:sz w:val="18"/>
-                <w:szCs w:val="18"/>
-                <w:rtl w:val="0"/>
-              </w:rPr>
-              <w:t xml:space="preserve">24/10/2025</w:t>
-            </w:r>
-            <w:r>
-              <w:rPr>
-                <w:rtl w:val="0"/>
-              </w:rPr>
-            </w:r>
-          </w:p>
-        </w:tc>
-      </w:tr>
-      <w:tr>
-        <w:trPr>
-          <w:cantSplit w:val="0"/>
-          <w:trHeight w:val="238" w:hRule="atLeast"/>
-          <w:tblHeader w:val="0"/>
-        </w:trPr>
-        <w:tc>
-          <w:tcPr/>
-          <w:p>
-            <w:pPr>
-              <w:numPr>
-                <w:ilvl w:val="0"/>
-                <w:numId w:val="1"/>
-              </w:numPr>
-              <w:pBdr>
-                <w:top w:space="0" w:sz="0" w:val="nil"/>
-                <w:left w:space="0" w:sz="0" w:val="nil"/>
-                <w:bottom w:space="0" w:sz="0" w:val="nil"/>
-                <w:right w:space="0" w:sz="0" w:val="nil"/>
-                <w:between w:space="0" w:sz="0" w:val="nil"/>
-              </w:pBdr>
-              <w:spacing w:before="7" w:lineRule="auto"/>
-              <w:ind w:left="720" w:hanging="360"/>
-              <w:rPr>
-                <w:rFonts w:ascii="Arial" w:cs="Arial" w:eastAsia="Arial" w:hAnsi="Arial"/>
-                <w:color w:val="000000"/>
-                <w:sz w:val="18"/>
-                <w:szCs w:val="18"/>
-              </w:rPr>
-            </w:pPr>
-            <w:r>
-              <w:rPr>
-                <w:rFonts w:ascii="Arial" w:cs="Arial" w:eastAsia="Arial" w:hAnsi="Arial"/>
-                <w:sz w:val="18"/>
-                <w:szCs w:val="18"/>
-                <w:rtl w:val="0"/>
-              </w:rPr>
-              <w:t xml:space="preserve">Hito 5: Pruebas de calidad (QA)</w:t>
-            </w:r>
-            <w:r>
-              <w:rPr>
-                <w:rtl w:val="0"/>
-              </w:rPr>
-            </w:r>
-          </w:p>
-        </w:tc>
-        <w:tc>
-          <w:tcPr/>
-          <w:p>
-            <w:pPr>
-              <w:pBdr>
-                <w:top w:space="0" w:sz="0" w:val="nil"/>
-                <w:left w:space="0" w:sz="0" w:val="nil"/>
-                <w:bottom w:space="0" w:sz="0" w:val="nil"/>
-                <w:right w:space="0" w:sz="0" w:val="nil"/>
-                <w:between w:space="0" w:sz="0" w:val="nil"/>
-              </w:pBdr>
-              <w:spacing w:before="7" w:lineRule="auto"/>
-              <w:ind w:left="63" w:firstLine="0"/>
-              <w:rPr>
-                <w:rFonts w:ascii="Arial" w:cs="Arial" w:eastAsia="Arial" w:hAnsi="Arial"/>
-                <w:color w:val="000000"/>
-                <w:sz w:val="18"/>
-                <w:szCs w:val="18"/>
-              </w:rPr>
-            </w:pPr>
-            <w:r>
-              <w:rPr>
-                <w:rFonts w:ascii="Arial" w:cs="Arial" w:eastAsia="Arial" w:hAnsi="Arial"/>
-                <w:sz w:val="18"/>
-                <w:szCs w:val="18"/>
-                <w:rtl w:val="0"/>
-              </w:rPr>
-              <w:t xml:space="preserve">06/11/2025</w:t>
-            </w:r>
-            <w:r>
-              <w:rPr>
-                <w:rtl w:val="0"/>
-              </w:rPr>
-            </w:r>
-          </w:p>
-        </w:tc>
-      </w:tr>
-      <w:tr>
-        <w:trPr>
-          <w:cantSplit w:val="0"/>
-          <w:trHeight w:val="238" w:hRule="atLeast"/>
-          <w:tblHeader w:val="0"/>
-        </w:trPr>
-        <w:tc>
-          <w:tcPr/>
-          <w:p>
-            <w:pPr>
-              <w:numPr>
-                <w:ilvl w:val="0"/>
-                <w:numId w:val="1"/>
-              </w:numPr>
-              <w:pBdr>
-                <w:top w:space="0" w:sz="0" w:val="nil"/>
-                <w:left w:space="0" w:sz="0" w:val="nil"/>
-                <w:bottom w:space="0" w:sz="0" w:val="nil"/>
-                <w:right w:space="0" w:sz="0" w:val="nil"/>
-                <w:between w:space="0" w:sz="0" w:val="nil"/>
-              </w:pBdr>
-              <w:spacing w:before="7" w:lineRule="auto"/>
-              <w:ind w:left="720" w:hanging="360"/>
-              <w:rPr>
-                <w:rFonts w:ascii="Arial" w:cs="Arial" w:eastAsia="Arial" w:hAnsi="Arial"/>
-                <w:color w:val="000000"/>
-                <w:sz w:val="18"/>
-                <w:szCs w:val="18"/>
-              </w:rPr>
-            </w:pPr>
-            <w:r>
-              <w:rPr>
-                <w:rFonts w:ascii="Arial" w:cs="Arial" w:eastAsia="Arial" w:hAnsi="Arial"/>
-                <w:sz w:val="18"/>
-                <w:szCs w:val="18"/>
-                <w:rtl w:val="0"/>
-              </w:rPr>
-              <w:t xml:space="preserve">Hito 6: Entrega final y capacitación</w:t>
+              <w:t xml:space="preserve">Hito 4: Despliegue</w:t>
             </w:r>
             <w:r>
               <w:rPr>

</xml_diff>